<commit_message>
minimal changes on documentation
</commit_message>
<xml_diff>
--- a/BG_H3_Talend_Documentacion.docx
+++ b/BG_H3_Talend_Documentacion.docx
@@ -5942,7 +5942,7 @@
           <w:noProof/>
         </w:rPr>
         <w:drawing>
-          <wp:inline distT="0" distB="0" distL="0" distR="0" wp14:anchorId="26221EB0" wp14:editId="0148FE4E">
+          <wp:inline distT="0" distB="0" distL="0" distR="0" wp14:anchorId="26221EB0" wp14:editId="7D0E5CAE">
             <wp:extent cx="5400000" cy="2357006"/>
             <wp:effectExtent l="19050" t="19050" r="10795" b="24765"/>
             <wp:docPr id="1246111137" name="Imagen 2"/>
@@ -6384,25 +6384,45 @@
         <w:rPr>
           <w:b/>
           <w:bCs/>
-          <w:lang w:val="en-US"/>
+          <w:lang w:val="es-ES"/>
         </w:rPr>
       </w:pPr>
       <w:r>
         <w:rPr>
           <w:b/>
           <w:bCs/>
-          <w:lang w:val="en-US"/>
+          <w:lang w:val="es-ES"/>
         </w:rPr>
         <w:t xml:space="preserve">Regla 2: Corregir valores nulos en la columna </w:t>
       </w:r>
+      <w:proofErr w:type="spellStart"/>
       <w:r>
         <w:rPr>
           <w:b/>
           <w:bCs/>
-          <w:lang w:val="en-US"/>
-        </w:rPr>
-        <w:t>Discount Applied</w:t>
-      </w:r>
+          <w:lang w:val="es-ES"/>
+        </w:rPr>
+        <w:t>Discount</w:t>
+      </w:r>
+      <w:proofErr w:type="spellEnd"/>
+      <w:r>
+        <w:rPr>
+          <w:b/>
+          <w:bCs/>
+          <w:lang w:val="es-ES"/>
+        </w:rPr>
+        <w:t xml:space="preserve"> </w:t>
+      </w:r>
+      <w:proofErr w:type="spellStart"/>
+      <w:r>
+        <w:rPr>
+          <w:b/>
+          <w:bCs/>
+          <w:lang w:val="es-ES"/>
+        </w:rPr>
+        <w:t>Applied</w:t>
+      </w:r>
+      <w:proofErr w:type="spellEnd"/>
     </w:p>
     <w:p>
       <w:pPr>
@@ -6506,35 +6526,35 @@
         <w:rPr>
           <w:b/>
           <w:bCs/>
-          <w:lang w:val="en-US"/>
+          <w:lang w:val="es-ES"/>
         </w:rPr>
       </w:pPr>
       <w:r>
         <w:rPr>
           <w:b/>
           <w:bCs/>
-          <w:lang w:val="en-US"/>
-        </w:rPr>
-        <w:t xml:space="preserve">Regla 3: </w:t>
-      </w:r>
+          <w:lang w:val="es-ES"/>
+        </w:rPr>
+        <w:t xml:space="preserve">Regla 3: Completar Price Per </w:t>
+      </w:r>
+      <w:proofErr w:type="spellStart"/>
       <w:r>
         <w:rPr>
           <w:b/>
           <w:bCs/>
-          <w:lang w:val="en-US"/>
-        </w:rPr>
-        <w:t xml:space="preserve">Completar Price Per Unit (PPU) con </w:t>
-      </w:r>
-      <w:proofErr w:type="spellStart"/>
+          <w:lang w:val="es-ES"/>
+        </w:rPr>
+        <w:t>Unit</w:t>
+      </w:r>
+      <w:proofErr w:type="spellEnd"/>
       <w:r>
         <w:rPr>
           <w:b/>
           <w:bCs/>
-          <w:lang w:val="en-US"/>
-        </w:rPr>
-        <w:t>cálculos</w:t>
-      </w:r>
-      <w:proofErr w:type="spellEnd"/>
+          <w:lang w:val="es-ES"/>
+        </w:rPr>
+        <w:t xml:space="preserve"> (PPU) con cálculos</w:t>
+      </w:r>
     </w:p>
     <w:p>
       <w:pPr>
@@ -6581,15 +6601,7 @@
           <w:bCs/>
           <w:lang w:val="es-ES"/>
         </w:rPr>
-        <w:t xml:space="preserve">Regla 4: </w:t>
-      </w:r>
-      <w:r>
-        <w:rPr>
-          <w:b/>
-          <w:bCs/>
-          <w:lang w:val="es-ES"/>
-        </w:rPr>
-        <w:t xml:space="preserve">Completar Price Per </w:t>
+        <w:t xml:space="preserve">Regla 4: Completar Price Per </w:t>
       </w:r>
       <w:proofErr w:type="spellStart"/>
       <w:r>
@@ -6853,14 +6865,14 @@
         <w:rPr>
           <w:b/>
           <w:bCs/>
-          <w:lang w:val="es-ES"/>
+          <w:lang w:val="en-US"/>
         </w:rPr>
       </w:pPr>
       <w:r>
         <w:rPr>
           <w:b/>
           <w:bCs/>
-          <w:lang w:val="es-ES"/>
+          <w:lang w:val="en-US"/>
         </w:rPr>
         <w:t>Regla 6: Total Spent = Quantity * Price Per Unit</w:t>
       </w:r>
@@ -8127,6 +8139,9 @@
     <w:p/>
     <w:p>
       <w:r>
+        <w:rPr>
+          <w:noProof/>
+        </w:rPr>
         <w:lastRenderedPageBreak/>
         <w:drawing>
           <wp:inline distT="0" distB="0" distL="0" distR="0" wp14:anchorId="6723B269" wp14:editId="450B113F">
@@ -8177,6 +8192,9 @@
     </w:p>
     <w:p>
       <w:r>
+        <w:rPr>
+          <w:noProof/>
+        </w:rPr>
         <w:drawing>
           <wp:inline distT="0" distB="0" distL="0" distR="0" wp14:anchorId="2BF3251E" wp14:editId="3C4967B7">
             <wp:extent cx="5731510" cy="2529840"/>
@@ -8682,6 +8700,137 @@
       </w:r>
     </w:p>
     <w:p>
+      <w:proofErr w:type="spellStart"/>
+      <w:r>
+        <w:t>Finalmnete</w:t>
+      </w:r>
+      <w:proofErr w:type="spellEnd"/>
+      <w:r>
+        <w:t xml:space="preserve"> se configuro la carga automática creando un artefacto por cada pipeline y añadiéndolos a un plan en la consola de Talend TMC. </w:t>
+      </w:r>
+    </w:p>
+    <w:p>
+      <w:r>
+        <w:rPr>
+          <w:noProof/>
+        </w:rPr>
+        <w:drawing>
+          <wp:inline distT="0" distB="0" distL="0" distR="0" wp14:anchorId="7ECF1902" wp14:editId="192D3E18">
+            <wp:extent cx="5731136" cy="2560320"/>
+            <wp:effectExtent l="19050" t="19050" r="22225" b="11430"/>
+            <wp:docPr id="720141634" name="Imagen 1"/>
+            <wp:cNvGraphicFramePr>
+              <a:graphicFrameLocks xmlns:a="http://schemas.openxmlformats.org/drawingml/2006/main" noChangeAspect="1"/>
+            </wp:cNvGraphicFramePr>
+            <a:graphic xmlns:a="http://schemas.openxmlformats.org/drawingml/2006/main">
+              <a:graphicData uri="http://schemas.openxmlformats.org/drawingml/2006/picture">
+                <pic:pic xmlns:pic="http://schemas.openxmlformats.org/drawingml/2006/picture">
+                  <pic:nvPicPr>
+                    <pic:cNvPr id="720141634" name=""/>
+                    <pic:cNvPicPr/>
+                  </pic:nvPicPr>
+                  <pic:blipFill rotWithShape="1">
+                    <a:blip r:embed="rId34"/>
+                    <a:srcRect t="15837" b="4710"/>
+                    <a:stretch>
+                      <a:fillRect/>
+                    </a:stretch>
+                  </pic:blipFill>
+                  <pic:spPr bwMode="auto">
+                    <a:xfrm>
+                      <a:off x="0" y="0"/>
+                      <a:ext cx="5731510" cy="2560487"/>
+                    </a:xfrm>
+                    <a:prstGeom prst="rect">
+                      <a:avLst/>
+                    </a:prstGeom>
+                    <a:ln>
+                      <a:solidFill>
+                        <a:schemeClr val="tx1"/>
+                      </a:solidFill>
+                    </a:ln>
+                    <a:extLst>
+                      <a:ext uri="{53640926-AAD7-44D8-BBD7-CCE9431645EC}">
+                        <a14:shadowObscured xmlns:a14="http://schemas.microsoft.com/office/drawing/2010/main"/>
+                      </a:ext>
+                    </a:extLst>
+                  </pic:spPr>
+                </pic:pic>
+              </a:graphicData>
+            </a:graphic>
+          </wp:inline>
+        </w:drawing>
+      </w:r>
+    </w:p>
+    <w:p>
+      <w:r>
+        <w:t>Finalmente se configuró la ejecución diaria mediante una tarea cron a ejecutarse a las 21:00 de cada día:</w:t>
+      </w:r>
+    </w:p>
+    <w:p>
+      <w:r>
+        <w:rPr>
+          <w:noProof/>
+        </w:rPr>
+        <w:lastRenderedPageBreak/>
+        <w:drawing>
+          <wp:inline distT="0" distB="0" distL="0" distR="0" wp14:anchorId="20A62761" wp14:editId="7F2460E3">
+            <wp:extent cx="5731402" cy="2414016"/>
+            <wp:effectExtent l="19050" t="19050" r="22225" b="24765"/>
+            <wp:docPr id="489752211" name="Imagen 1" descr="Interfaz de usuario gráfica, Texto, Aplicación&#10;&#10;El contenido generado por IA puede ser incorrecto."/>
+            <wp:cNvGraphicFramePr>
+              <a:graphicFrameLocks xmlns:a="http://schemas.openxmlformats.org/drawingml/2006/main" noChangeAspect="1"/>
+            </wp:cNvGraphicFramePr>
+            <a:graphic xmlns:a="http://schemas.openxmlformats.org/drawingml/2006/main">
+              <a:graphicData uri="http://schemas.openxmlformats.org/drawingml/2006/picture">
+                <pic:pic xmlns:pic="http://schemas.openxmlformats.org/drawingml/2006/picture">
+                  <pic:nvPicPr>
+                    <pic:cNvPr id="489752211" name="Imagen 1" descr="Interfaz de usuario gráfica, Texto, Aplicación&#10;&#10;El contenido generado por IA puede ser incorrecto."/>
+                    <pic:cNvPicPr>
+                      <a:picLocks noChangeAspect="1" noChangeArrowheads="1"/>
+                    </pic:cNvPicPr>
+                  </pic:nvPicPr>
+                  <pic:blipFill rotWithShape="1">
+                    <a:blip r:embed="rId35">
+                      <a:extLst>
+                        <a:ext uri="{28A0092B-C50C-407E-A947-70E740481C1C}">
+                          <a14:useLocalDpi xmlns:a14="http://schemas.microsoft.com/office/drawing/2010/main" val="0"/>
+                        </a:ext>
+                      </a:extLst>
+                    </a:blip>
+                    <a:srcRect t="16120" b="8956"/>
+                    <a:stretch>
+                      <a:fillRect/>
+                    </a:stretch>
+                  </pic:blipFill>
+                  <pic:spPr bwMode="auto">
+                    <a:xfrm>
+                      <a:off x="0" y="0"/>
+                      <a:ext cx="5731510" cy="2414062"/>
+                    </a:xfrm>
+                    <a:prstGeom prst="rect">
+                      <a:avLst/>
+                    </a:prstGeom>
+                    <a:noFill/>
+                    <a:ln>
+                      <a:solidFill>
+                        <a:schemeClr val="tx1"/>
+                      </a:solidFill>
+                    </a:ln>
+                    <a:extLst>
+                      <a:ext uri="{53640926-AAD7-44D8-BBD7-CCE9431645EC}">
+                        <a14:shadowObscured xmlns:a14="http://schemas.microsoft.com/office/drawing/2010/main"/>
+                      </a:ext>
+                    </a:extLst>
+                  </pic:spPr>
+                </pic:pic>
+              </a:graphicData>
+            </a:graphic>
+          </wp:inline>
+        </w:drawing>
+      </w:r>
+    </w:p>
+    <w:p>
       <w:pPr>
         <w:pStyle w:val="Ttulo1"/>
         <w:numPr>
@@ -8902,7 +9051,9 @@
         <w:jc w:val="center"/>
       </w:pPr>
       <w:r>
-        <w:lastRenderedPageBreak/>
+        <w:rPr>
+          <w:noProof/>
+        </w:rPr>
         <w:drawing>
           <wp:inline distT="0" distB="0" distL="0" distR="0" wp14:anchorId="33DF7B04" wp14:editId="7F7CCF64">
             <wp:extent cx="5731510" cy="3119120"/>
@@ -8919,7 +9070,7 @@
                     <pic:cNvPicPr/>
                   </pic:nvPicPr>
                   <pic:blipFill>
-                    <a:blip r:embed="rId34"/>
+                    <a:blip r:embed="rId36"/>
                     <a:stretch>
                       <a:fillRect/>
                     </a:stretch>
@@ -8957,6 +9108,7 @@
         <w:rPr>
           <w:rFonts w:asciiTheme="minorHAnsi" w:hAnsiTheme="minorHAnsi"/>
         </w:rPr>
+        <w:lastRenderedPageBreak/>
         <w:t>Medidas DAX</w:t>
       </w:r>
       <w:bookmarkEnd w:id="20"/>
@@ -10852,7 +11004,6 @@
                 <w:szCs w:val="20"/>
                 <w:lang w:val="en-US"/>
               </w:rPr>
-              <w:lastRenderedPageBreak/>
               <w:t xml:space="preserve">        </w:t>
             </w:r>
             <w:proofErr w:type="gramStart"/>
@@ -10991,18 +11142,8 @@
                 <w:szCs w:val="20"/>
                 <w:lang w:val="en-US"/>
               </w:rPr>
-              <w:t xml:space="preserve">] = </w:t>
-            </w:r>
-            <w:proofErr w:type="spellStart"/>
-            <w:r>
-              <w:rPr>
-                <w:sz w:val="20"/>
-                <w:szCs w:val="20"/>
-                <w:lang w:val="en-US"/>
-              </w:rPr>
-              <w:t>destino</w:t>
-            </w:r>
-            <w:proofErr w:type="spellEnd"/>
+              <w:t>] = destino</w:t>
+            </w:r>
           </w:p>
           <w:p>
             <w:pPr>
@@ -11072,15 +11213,15 @@
               <w:rPr>
                 <w:sz w:val="20"/>
                 <w:szCs w:val="20"/>
+                <w:lang w:val="en-US"/>
+              </w:rPr>
+            </w:pPr>
+            <w:r>
+              <w:rPr>
+                <w:sz w:val="20"/>
+                <w:szCs w:val="20"/>
                 <w:lang w:val="es-ES"/>
               </w:rPr>
-            </w:pPr>
-            <w:r>
-              <w:rPr>
-                <w:sz w:val="20"/>
-                <w:szCs w:val="20"/>
-                <w:lang w:val="es-ES"/>
-              </w:rPr>
               <w:t xml:space="preserve">        </w:t>
             </w:r>
             <w:proofErr w:type="gramStart"/>
@@ -11088,7 +11229,7 @@
               <w:rPr>
                 <w:sz w:val="20"/>
                 <w:szCs w:val="20"/>
-                <w:lang w:val="es-ES"/>
+                <w:lang w:val="en-US"/>
               </w:rPr>
               <w:t>CALCULATE(</w:t>
             </w:r>
@@ -11097,7 +11238,7 @@
               <w:rPr>
                 <w:sz w:val="20"/>
                 <w:szCs w:val="20"/>
-                <w:lang w:val="es-ES"/>
+                <w:lang w:val="en-US"/>
               </w:rPr>
               <w:t>[Total Ventas],</w:t>
             </w:r>
@@ -11115,7 +11256,7 @@
               <w:rPr>
                 <w:sz w:val="20"/>
                 <w:szCs w:val="20"/>
-                <w:lang w:val="es-ES"/>
+                <w:lang w:val="en-US"/>
               </w:rPr>
               <w:t xml:space="preserve">            </w:t>
             </w:r>
@@ -11340,7 +11481,6 @@
                 <w:szCs w:val="20"/>
                 <w:lang w:val="es-ES"/>
               </w:rPr>
-              <w:lastRenderedPageBreak/>
               <w:t>Ventas (contexto mes)</w:t>
             </w:r>
           </w:p>
@@ -11575,7 +11715,7 @@
               <w:rPr>
                 <w:sz w:val="20"/>
                 <w:szCs w:val="20"/>
-                <w:lang w:val="es-ES"/>
+                <w:lang w:val="en-US"/>
               </w:rPr>
             </w:pPr>
             <w:r>
@@ -11590,7 +11730,7 @@
               <w:rPr>
                 <w:sz w:val="20"/>
                 <w:szCs w:val="20"/>
-                <w:lang w:val="es-ES"/>
+                <w:lang w:val="en-US"/>
               </w:rPr>
               <w:t>"</w:t>
             </w:r>
@@ -11599,7 +11739,7 @@
               <w:rPr>
                 <w:sz w:val="20"/>
                 <w:szCs w:val="20"/>
-                <w:lang w:val="es-ES"/>
+                <w:lang w:val="en-US"/>
               </w:rPr>
               <w:t>VentasItem</w:t>
             </w:r>
@@ -11608,7 +11748,7 @@
               <w:rPr>
                 <w:sz w:val="20"/>
                 <w:szCs w:val="20"/>
-                <w:lang w:val="es-ES"/>
+                <w:lang w:val="en-US"/>
               </w:rPr>
               <w:t xml:space="preserve">", </w:t>
             </w:r>
@@ -11617,7 +11757,7 @@
               <w:rPr>
                 <w:sz w:val="20"/>
                 <w:szCs w:val="20"/>
-                <w:lang w:val="es-ES"/>
+                <w:lang w:val="en-US"/>
               </w:rPr>
               <w:t>CALCULATE(</w:t>
             </w:r>
@@ -11626,7 +11766,7 @@
               <w:rPr>
                 <w:sz w:val="20"/>
                 <w:szCs w:val="20"/>
-                <w:lang w:val="es-ES"/>
+                <w:lang w:val="en-US"/>
               </w:rPr>
               <w:t>[Total Ventas])</w:t>
             </w:r>
@@ -11644,9 +11784,17 @@
               <w:rPr>
                 <w:sz w:val="20"/>
                 <w:szCs w:val="20"/>
+                <w:lang w:val="en-US"/>
+              </w:rPr>
+              <w:t xml:space="preserve">    </w:t>
+            </w:r>
+            <w:r>
+              <w:rPr>
+                <w:sz w:val="20"/>
+                <w:szCs w:val="20"/>
                 <w:lang w:val="es-ES"/>
               </w:rPr>
-              <w:t>    )</w:t>
+              <w:t>)</w:t>
             </w:r>
           </w:p>
           <w:p>
@@ -11754,6 +11902,7 @@
                 <w:szCs w:val="20"/>
                 <w:lang w:val="es-ES"/>
               </w:rPr>
+              <w:lastRenderedPageBreak/>
               <w:t xml:space="preserve">RETURN </w:t>
             </w:r>
             <w:proofErr w:type="gramStart"/>
@@ -11822,6 +11971,7 @@
         <w:rPr>
           <w:rFonts w:asciiTheme="minorHAnsi" w:hAnsiTheme="minorHAnsi"/>
         </w:rPr>
+        <w:lastRenderedPageBreak/>
         <w:t>Visualización</w:t>
       </w:r>
       <w:bookmarkEnd w:id="21"/>
@@ -11874,7 +12024,7 @@
                     <pic:cNvPicPr/>
                   </pic:nvPicPr>
                   <pic:blipFill>
-                    <a:blip r:embed="rId35">
+                    <a:blip r:embed="rId37">
                       <a:extLst>
                         <a:ext uri="{28A0092B-C50C-407E-A947-70E740481C1C}">
                           <a14:useLocalDpi xmlns:a14="http://schemas.microsoft.com/office/drawing/2010/main" val="0"/>
@@ -11964,14 +12114,7 @@
         <w:rPr>
           <w:lang w:val="es-ES"/>
         </w:rPr>
-        <w:t xml:space="preserve">El objetivo principal fue evaluar el desempeño comercial durante este periodo, identificando los factores </w:t>
-      </w:r>
-      <w:r>
-        <w:rPr>
-          <w:lang w:val="es-ES"/>
-        </w:rPr>
-        <w:lastRenderedPageBreak/>
-        <w:t>que impulsan las ventas, los productos más rentables y los clientes de mayor valor para el negocio.</w:t>
+        <w:t>El objetivo principal fue evaluar el desempeño comercial durante este periodo, identificando los factores que impulsan las ventas, los productos más rentables y los clientes de mayor valor para el negocio.</w:t>
       </w:r>
     </w:p>
     <w:p>
@@ -12044,19 +12187,11 @@
         </w:rPr>
         <w:t xml:space="preserve">Ahora bien, </w:t>
       </w:r>
-      <w:proofErr w:type="spellStart"/>
-      <w:r>
-        <w:rPr>
-          <w:lang w:val="es-ES"/>
-        </w:rPr>
-        <w:t>al</w:t>
-      </w:r>
-      <w:proofErr w:type="spellEnd"/>
-      <w:r>
-        <w:rPr>
-          <w:lang w:val="es-ES"/>
-        </w:rPr>
-        <w:t xml:space="preserve"> observar</w:t>
+      <w:r>
+        <w:rPr>
+          <w:lang w:val="es-ES"/>
+        </w:rPr>
+        <w:t>al observar</w:t>
       </w:r>
       <w:r>
         <w:rPr>
@@ -12101,6 +12236,7 @@
         <w:rPr>
           <w:lang w:val="es-ES"/>
         </w:rPr>
+        <w:lastRenderedPageBreak/>
         <w:t>Sin embargo, se observa que ciertos meses —como marzo y octubre— presentan leves caídas en el volumen total de ventas, lo que podría relacionarse con ciclos de consumo y con la falta de campañas promocionales específicas durante esos periodos.</w:t>
       </w:r>
     </w:p>
@@ -12372,7 +12508,6 @@
         <w:rPr>
           <w:lang w:val="es-ES"/>
         </w:rPr>
-        <w:lastRenderedPageBreak/>
         <w:t xml:space="preserve">Este análisis es fundamental para segmentar a los clientes y establecer estrategias diferenciadas: por ejemplo, programas de fidelización para los VIP, combos para los frecuentes de bajo </w:t>
       </w:r>
       <w:proofErr w:type="gramStart"/>
@@ -12537,6 +12672,7 @@
         <w:rPr>
           <w:rFonts w:asciiTheme="minorHAnsi" w:hAnsiTheme="minorHAnsi"/>
         </w:rPr>
+        <w:lastRenderedPageBreak/>
         <w:t>Recursos</w:t>
       </w:r>
       <w:bookmarkEnd w:id="24"/>
@@ -12564,7 +12700,7 @@
         </w:rPr>
         <w:t xml:space="preserve">Documentación completa: </w:t>
       </w:r>
-      <w:hyperlink r:id="rId36" w:history="1">
+      <w:hyperlink r:id="rId38" w:history="1">
         <w:r>
           <w:rPr>
             <w:rStyle w:val="Hipervnculo"/>
@@ -12577,8 +12713,8 @@
       </w:r>
     </w:p>
     <w:sectPr>
-      <w:headerReference w:type="default" r:id="rId37"/>
-      <w:footerReference w:type="default" r:id="rId38"/>
+      <w:headerReference w:type="default" r:id="rId39"/>
+      <w:footerReference w:type="default" r:id="rId40"/>
       <w:pgSz w:w="11906" w:h="16838"/>
       <w:pgMar w:top="1440" w:right="1440" w:bottom="1440" w:left="1440" w:header="708" w:footer="145" w:gutter="0"/>
       <w:cols w:space="708"/>
@@ -24123,6 +24259,7 @@
   <w:style w:type="character" w:default="1" w:styleId="Fuentedeprrafopredeter">
     <w:name w:val="Default Paragraph Font"/>
     <w:uiPriority w:val="1"/>
+    <w:semiHidden/>
     <w:unhideWhenUsed/>
   </w:style>
   <w:style w:type="table" w:default="1" w:styleId="Tablanormal">

</xml_diff>